<commit_message>
Update 23 Create a Page Layout using SharePoint Designer.docx
</commit_message>
<xml_diff>
--- a/Labs/23 Create a Page Layout using SharePoint Designer.docx
+++ b/Labs/23 Create a Page Layout using SharePoint Designer.docx
@@ -1,6 +1,6 @@
 
 <file path=word/document.xml><?xml version="1.0" encoding="utf-8"?>
-<w:document xmlns:wpc="http://schemas.microsoft.com/office/word/2010/wordprocessingCanvas" xmlns:mc="http://schemas.openxmlformats.org/markup-compatibility/2006" xmlns:o="urn:schemas-microsoft-com:office:office" xmlns:r="http://schemas.openxmlformats.org/officeDocument/2006/relationships" xmlns:m="http://schemas.openxmlformats.org/officeDocument/2006/math" xmlns:v="urn:schemas-microsoft-com:vml" xmlns:wp14="http://schemas.microsoft.com/office/word/2010/wordprocessingDrawing" xmlns:wp="http://schemas.openxmlformats.org/drawingml/2006/wordprocessingDrawing" xmlns:w10="urn:schemas-microsoft-com:office:word" xmlns:w="http://schemas.openxmlformats.org/wordprocessingml/2006/main" xmlns:w14="http://schemas.microsoft.com/office/word/2010/wordml" xmlns:w15="http://schemas.microsoft.com/office/word/2012/wordml" xmlns:wpg="http://schemas.microsoft.com/office/word/2010/wordprocessingGroup" xmlns:wpi="http://schemas.microsoft.com/office/word/2010/wordprocessingInk" xmlns:wne="http://schemas.microsoft.com/office/word/2006/wordml" xmlns:wps="http://schemas.microsoft.com/office/word/2010/wordprocessingShape" mc:Ignorable="w14 w15 wp14">
+<w:document xmlns:wpc="http://schemas.microsoft.com/office/word/2010/wordprocessingCanvas" xmlns:cx="http://schemas.microsoft.com/office/drawing/2014/chartex" xmlns:cx1="http://schemas.microsoft.com/office/drawing/2015/9/8/chartex" xmlns:cx2="http://schemas.microsoft.com/office/drawing/2015/10/21/chartex" xmlns:cx3="http://schemas.microsoft.com/office/drawing/2016/5/9/chartex" xmlns:cx4="http://schemas.microsoft.com/office/drawing/2016/5/10/chartex" xmlns:cx5="http://schemas.microsoft.com/office/drawing/2016/5/11/chartex" xmlns:cx6="http://schemas.microsoft.com/office/drawing/2016/5/12/chartex" xmlns:cx7="http://schemas.microsoft.com/office/drawing/2016/5/13/chartex" xmlns:cx8="http://schemas.microsoft.com/office/drawing/2016/5/14/chartex" xmlns:mc="http://schemas.openxmlformats.org/markup-compatibility/2006" xmlns:aink="http://schemas.microsoft.com/office/drawing/2016/ink" xmlns:am3d="http://schemas.microsoft.com/office/drawing/2017/model3d" xmlns:o="urn:schemas-microsoft-com:office:office" xmlns:oel="http://schemas.microsoft.com/office/2019/extlst" xmlns:r="http://schemas.openxmlformats.org/officeDocument/2006/relationships" xmlns:m="http://schemas.openxmlformats.org/officeDocument/2006/math" xmlns:v="urn:schemas-microsoft-com:vml" xmlns:wp14="http://schemas.microsoft.com/office/word/2010/wordprocessingDrawing" xmlns:wp="http://schemas.openxmlformats.org/drawingml/2006/wordprocessingDrawing" xmlns:w10="urn:schemas-microsoft-com:office:word" xmlns:w="http://schemas.openxmlformats.org/wordprocessingml/2006/main" xmlns:w14="http://schemas.microsoft.com/office/word/2010/wordml" xmlns:w15="http://schemas.microsoft.com/office/word/2012/wordml" xmlns:w16cex="http://schemas.microsoft.com/office/word/2018/wordml/cex" xmlns:w16cid="http://schemas.microsoft.com/office/word/2016/wordml/cid" xmlns:w16="http://schemas.microsoft.com/office/word/2018/wordml" xmlns:w16du="http://schemas.microsoft.com/office/word/2023/wordml/word16du" xmlns:w16sdtdh="http://schemas.microsoft.com/office/word/2020/wordml/sdtdatahash" xmlns:w16se="http://schemas.microsoft.com/office/word/2015/wordml/symex" xmlns:wpg="http://schemas.microsoft.com/office/word/2010/wordprocessingGroup" xmlns:wpi="http://schemas.microsoft.com/office/word/2010/wordprocessingInk" xmlns:wne="http://schemas.microsoft.com/office/word/2006/wordml" xmlns:wps="http://schemas.microsoft.com/office/word/2010/wordprocessingShape" mc:Ignorable="w14 w15 w16se w16cid w16 w16cex w16sdtdh w16du wp14">
   <w:body>
     <w:p>
       <w:pPr>
@@ -32,11 +32,9 @@
       <w:r>
         <w:t xml:space="preserve">Select </w:t>
       </w:r>
-      <w:proofErr w:type="spellStart"/>
-      <w:r>
-        <w:t>Pagelayouts</w:t>
-      </w:r>
-      <w:proofErr w:type="spellEnd"/>
+      <w:r>
+        <w:t>Page layouts</w:t>
+      </w:r>
     </w:p>
     <w:p>
       <w:r>
@@ -44,9 +42,9 @@
           <w:noProof/>
         </w:rPr>
         <w:drawing>
-          <wp:inline distT="0" distB="0" distL="0" distR="0" wp14:anchorId="5793E740" wp14:editId="3B61A2A3">
-            <wp:extent cx="3305175" cy="4308801"/>
-            <wp:effectExtent l="0" t="0" r="0" b="0"/>
+          <wp:inline distT="0" distB="0" distL="0" distR="0" wp14:anchorId="720312B6" wp14:editId="7D1597AD">
+            <wp:extent cx="2590800" cy="3377504"/>
+            <wp:effectExtent l="76200" t="114300" r="76200" b="109220"/>
             <wp:docPr id="1" name="Picture 1"/>
             <wp:cNvGraphicFramePr>
               <a:graphicFrameLocks xmlns:a="http://schemas.openxmlformats.org/drawingml/2006/main" noChangeAspect="1"/>
@@ -67,11 +65,18 @@
                   <pic:spPr>
                     <a:xfrm>
                       <a:off x="0" y="0"/>
-                      <a:ext cx="3305819" cy="4309640"/>
+                      <a:ext cx="2593277" cy="3380733"/>
                     </a:xfrm>
                     <a:prstGeom prst="rect">
                       <a:avLst/>
                     </a:prstGeom>
+                    <a:effectLst>
+                      <a:outerShdw blurRad="63500" sx="102000" sy="102000" algn="ctr" rotWithShape="0">
+                        <a:prstClr val="black">
+                          <a:alpha val="40000"/>
+                        </a:prstClr>
+                      </a:outerShdw>
+                    </a:effectLst>
                   </pic:spPr>
                 </pic:pic>
               </a:graphicData>
@@ -96,13 +101,8 @@
       <w:r>
         <w:t xml:space="preserve">Enter </w:t>
       </w:r>
-      <w:proofErr w:type="spellStart"/>
-      <w:r>
-        <w:t>url</w:t>
-      </w:r>
-      <w:proofErr w:type="spellEnd"/>
-      <w:r>
-        <w:t xml:space="preserve"> </w:t>
+      <w:r>
+        <w:t xml:space="preserve">url </w:t>
       </w:r>
       <w:r>
         <w:t>BankOfAmericalayout.aspx</w:t>
@@ -151,11 +151,10 @@
         <w:rPr>
           <w:noProof/>
         </w:rPr>
-        <w:lastRenderedPageBreak/>
         <w:drawing>
-          <wp:inline distT="0" distB="0" distL="0" distR="0" wp14:anchorId="272A650A" wp14:editId="56839F88">
-            <wp:extent cx="3962400" cy="2530687"/>
-            <wp:effectExtent l="0" t="0" r="0" b="3175"/>
+          <wp:inline distT="0" distB="0" distL="0" distR="0" wp14:anchorId="720312B8" wp14:editId="47A15F09">
+            <wp:extent cx="3267075" cy="2086600"/>
+            <wp:effectExtent l="95250" t="95250" r="85725" b="104775"/>
             <wp:docPr id="4" name="Picture 4"/>
             <wp:cNvGraphicFramePr>
               <a:graphicFrameLocks xmlns:a="http://schemas.openxmlformats.org/drawingml/2006/main" noChangeAspect="1"/>
@@ -176,7 +175,329 @@
                   <pic:spPr>
                     <a:xfrm>
                       <a:off x="0" y="0"/>
-                      <a:ext cx="3965812" cy="2532866"/>
+                      <a:ext cx="3274082" cy="2091075"/>
+                    </a:xfrm>
+                    <a:prstGeom prst="rect">
+                      <a:avLst/>
+                    </a:prstGeom>
+                    <a:effectLst>
+                      <a:outerShdw blurRad="63500" sx="102000" sy="102000" algn="ctr" rotWithShape="0">
+                        <a:prstClr val="black">
+                          <a:alpha val="40000"/>
+                        </a:prstClr>
+                      </a:outerShdw>
+                    </a:effectLst>
+                  </pic:spPr>
+                </pic:pic>
+              </a:graphicData>
+            </a:graphic>
+          </wp:inline>
+        </w:drawing>
+      </w:r>
+      <w:r>
+        <w:br/>
+      </w:r>
+    </w:p>
+    <w:p>
+      <w:pPr>
+        <w:pStyle w:val="ListParagraph"/>
+      </w:pPr>
+      <w:r>
+        <w:t>Open the Page layout</w:t>
+      </w:r>
+      <w:r>
+        <w:t xml:space="preserve"> file</w:t>
+      </w:r>
+      <w:r>
+        <w:t xml:space="preserve"> and Paste below code inside </w:t>
+      </w:r>
+      <w:r>
+        <w:rPr>
+          <w:highlight w:val="yellow"/>
+        </w:rPr>
+        <w:t>PlaceHolderMain</w:t>
+      </w:r>
+    </w:p>
+    <w:p>
+      <w:pPr>
+        <w:pStyle w:val="ListParagraph"/>
+      </w:pPr>
+    </w:p>
+    <w:p>
+      <w:pPr>
+        <w:pStyle w:val="ListParagraph"/>
+      </w:pPr>
+      <w:r>
+        <w:rPr>
+          <w:highlight w:val="yellow"/>
+        </w:rPr>
+        <w:t>&lt;asp:Content ContentPlaceholderID="PlaceHolderMain" runat="server"&gt;</w:t>
+      </w:r>
+    </w:p>
+    <w:p>
+      <w:pPr>
+        <w:pStyle w:val="ListParagraph"/>
+      </w:pPr>
+      <w:r>
+        <w:t>&lt;div&gt;</w:t>
+      </w:r>
+    </w:p>
+    <w:p>
+      <w:pPr>
+        <w:pStyle w:val="ListParagraph"/>
+      </w:pPr>
+      <w:r>
+        <w:t>&lt;h1&gt;Welcome to SharePoint 2019 Training&lt;/h1&gt;</w:t>
+      </w:r>
+    </w:p>
+    <w:p>
+      <w:pPr>
+        <w:pStyle w:val="ListParagraph"/>
+      </w:pPr>
+      <w:r>
+        <w:t>&lt;p&gt;Organizations use Microsoft SharePoint to create websites. You can use it as a secure place to store, organize, share, and access information from any device. All you need is a web browser, such as Microsoft Edge, Internet Explorer, Chrome, or Firefox. Want to learn more? Get started with SharePoint.</w:t>
+      </w:r>
+    </w:p>
+    <w:p>
+      <w:pPr>
+        <w:pStyle w:val="ListParagraph"/>
+      </w:pPr>
+      <w:r>
+        <w:t>Take a look at the latest version of SharePoint. When you create a new team site, this is what you’ll see for SharePoint and SharePoint Server 2019.</w:t>
+      </w:r>
+    </w:p>
+    <w:p>
+      <w:pPr>
+        <w:pStyle w:val="ListParagraph"/>
+      </w:pPr>
+      <w:r>
+        <w:t>&lt;/p&gt;&lt;/div&gt;</w:t>
+      </w:r>
+    </w:p>
+    <w:p>
+      <w:pPr>
+        <w:pStyle w:val="ListParagraph"/>
+      </w:pPr>
+      <w:r>
+        <w:t>&lt;div&gt;</w:t>
+      </w:r>
+    </w:p>
+    <w:p>
+      <w:pPr>
+        <w:pStyle w:val="ListParagraph"/>
+      </w:pPr>
+      <w:r>
+        <w:t>&lt;WebPartPages:WebPartZone runat="server" Title="Top Web part Zone" ID="Top"&gt;</w:t>
+      </w:r>
+    </w:p>
+    <w:p>
+      <w:pPr>
+        <w:pStyle w:val="ListParagraph"/>
+      </w:pPr>
+      <w:r>
+        <w:t>&lt;ZoneTemplate&gt;</w:t>
+      </w:r>
+    </w:p>
+    <w:p>
+      <w:pPr>
+        <w:pStyle w:val="ListParagraph"/>
+      </w:pPr>
+    </w:p>
+    <w:p>
+      <w:pPr>
+        <w:pStyle w:val="ListParagraph"/>
+      </w:pPr>
+      <w:r>
+        <w:t>&lt;/ZoneTemplate&gt;&lt;/WebPartPages:WebPartZone&gt;</w:t>
+      </w:r>
+    </w:p>
+    <w:p>
+      <w:pPr>
+        <w:pStyle w:val="ListParagraph"/>
+      </w:pPr>
+      <w:r>
+        <w:t>&lt;WebPartPages:WebPartZone runat="server" Title="Middle Web part Zone" ID="Middle"&gt;</w:t>
+      </w:r>
+    </w:p>
+    <w:p>
+      <w:pPr>
+        <w:pStyle w:val="ListParagraph"/>
+      </w:pPr>
+      <w:r>
+        <w:t>&lt;ZoneTemplate&gt;</w:t>
+      </w:r>
+    </w:p>
+    <w:p>
+      <w:pPr>
+        <w:pStyle w:val="ListParagraph"/>
+      </w:pPr>
+    </w:p>
+    <w:p>
+      <w:pPr>
+        <w:pStyle w:val="ListParagraph"/>
+      </w:pPr>
+      <w:r>
+        <w:t>&lt;/ZoneTemplate&gt;&lt;/WebPartPages:WebPartZone&gt;</w:t>
+      </w:r>
+    </w:p>
+    <w:p>
+      <w:pPr>
+        <w:pStyle w:val="ListParagraph"/>
+      </w:pPr>
+      <w:r>
+        <w:t>&lt;WebPartPages:WebPartZone runat="server" Title="Footer Web part Zone" ID="Footer"&gt;</w:t>
+      </w:r>
+    </w:p>
+    <w:p>
+      <w:pPr>
+        <w:pStyle w:val="ListParagraph"/>
+      </w:pPr>
+      <w:r>
+        <w:t>&lt;ZoneTemplate&gt;</w:t>
+      </w:r>
+    </w:p>
+    <w:p>
+      <w:pPr>
+        <w:pStyle w:val="ListParagraph"/>
+      </w:pPr>
+      <w:r>
+        <w:t>&lt;/ZoneTemplate&gt;&lt;/WebPartPages:WebPartZone&gt;</w:t>
+      </w:r>
+    </w:p>
+    <w:p>
+      <w:pPr>
+        <w:pStyle w:val="ListParagraph"/>
+      </w:pPr>
+      <w:r>
+        <w:t>&lt;/div&gt;</w:t>
+      </w:r>
+    </w:p>
+    <w:p>
+      <w:pPr>
+        <w:pStyle w:val="ListParagraph"/>
+      </w:pPr>
+      <w:r>
+        <w:rPr>
+          <w:highlight w:val="yellow"/>
+        </w:rPr>
+        <w:t>&lt;/asp:Content&gt;</w:t>
+      </w:r>
+    </w:p>
+    <w:p>
+      <w:pPr>
+        <w:pStyle w:val="ListParagraph"/>
+      </w:pPr>
+    </w:p>
+    <w:p>
+      <w:pPr>
+        <w:pStyle w:val="ListParagraph"/>
+      </w:pPr>
+      <w:r>
+        <w:t>Save it</w:t>
+      </w:r>
+    </w:p>
+    <w:p>
+      <w:pPr>
+        <w:pStyle w:val="ListParagraph"/>
+      </w:pPr>
+    </w:p>
+    <w:p>
+      <w:pPr>
+        <w:pStyle w:val="ListParagraph"/>
+        <w:rPr>
+          <w:b/>
+          <w:bCs/>
+          <w:sz w:val="32"/>
+          <w:szCs w:val="32"/>
+        </w:rPr>
+      </w:pPr>
+      <w:r>
+        <w:rPr>
+          <w:b/>
+          <w:bCs/>
+          <w:sz w:val="32"/>
+          <w:szCs w:val="32"/>
+        </w:rPr>
+        <w:t>Check in and Publish the Layout</w:t>
+      </w:r>
+    </w:p>
+    <w:p>
+      <w:pPr>
+        <w:pStyle w:val="ListParagraph"/>
+      </w:pPr>
+    </w:p>
+    <w:p>
+      <w:pPr>
+        <w:pStyle w:val="ListParagraph"/>
+      </w:pPr>
+      <w:r>
+        <w:t>Open the site in browser and go to sit settings</w:t>
+      </w:r>
+    </w:p>
+    <w:p>
+      <w:pPr>
+        <w:pStyle w:val="ListParagraph"/>
+      </w:pPr>
+    </w:p>
+    <w:p>
+      <w:pPr>
+        <w:pStyle w:val="ListParagraph"/>
+      </w:pPr>
+      <w:r>
+        <w:t xml:space="preserve">Select </w:t>
+      </w:r>
+      <w:r>
+        <w:rPr>
+          <w:b/>
+        </w:rPr>
+        <w:t xml:space="preserve">Master pages and </w:t>
+      </w:r>
+      <w:r>
+        <w:rPr>
+          <w:b/>
+        </w:rPr>
+        <w:t>page l</w:t>
+      </w:r>
+      <w:r>
+        <w:rPr>
+          <w:b/>
+        </w:rPr>
+        <w:t>ayouts</w:t>
+      </w:r>
+      <w:r>
+        <w:t xml:space="preserve"> under web Galleries</w:t>
+      </w:r>
+    </w:p>
+    <w:p>
+      <w:pPr>
+        <w:pStyle w:val="ListParagraph"/>
+      </w:pPr>
+      <w:r>
+        <w:drawing>
+          <wp:inline distT="0" distB="0" distL="0" distR="0" wp14:anchorId="4FB83F3F" wp14:editId="15572E69">
+            <wp:extent cx="3576638" cy="1942434"/>
+            <wp:effectExtent l="0" t="0" r="5080" b="1270"/>
+            <wp:docPr id="2103104302" name="Picture 1" descr="A screenshot of a web designer&#10;&#10;Description automatically generated"/>
+            <wp:cNvGraphicFramePr>
+              <a:graphicFrameLocks xmlns:a="http://schemas.openxmlformats.org/drawingml/2006/main" noChangeAspect="1"/>
+            </wp:cNvGraphicFramePr>
+            <a:graphic xmlns:a="http://schemas.openxmlformats.org/drawingml/2006/main">
+              <a:graphicData uri="http://schemas.openxmlformats.org/drawingml/2006/picture">
+                <pic:pic xmlns:pic="http://schemas.openxmlformats.org/drawingml/2006/picture">
+                  <pic:nvPicPr>
+                    <pic:cNvPr id="2103104302" name="Picture 1" descr="A screenshot of a web designer&#10;&#10;Description automatically generated"/>
+                    <pic:cNvPicPr/>
+                  </pic:nvPicPr>
+                  <pic:blipFill>
+                    <a:blip r:embed="rId7"/>
+                    <a:stretch>
+                      <a:fillRect/>
+                    </a:stretch>
+                  </pic:blipFill>
+                  <pic:spPr>
+                    <a:xfrm>
+                      <a:off x="0" y="0"/>
+                      <a:ext cx="3580860" cy="1944727"/>
                     </a:xfrm>
                     <a:prstGeom prst="rect">
                       <a:avLst/>
@@ -188,483 +509,92 @@
           </wp:inline>
         </w:drawing>
       </w:r>
-      <w:r>
-        <w:br/>
-      </w:r>
-    </w:p>
-    <w:p>
-      <w:pPr>
-        <w:pStyle w:val="ListParagraph"/>
-      </w:pPr>
-      <w:r>
-        <w:t xml:space="preserve">Open the Page layout and Paste below code inside </w:t>
-      </w:r>
-      <w:proofErr w:type="spellStart"/>
+    </w:p>
+    <w:p>
+      <w:pPr>
+        <w:pStyle w:val="ListParagraph"/>
+      </w:pPr>
+    </w:p>
+    <w:p>
+      <w:pPr>
+        <w:pStyle w:val="ListParagraph"/>
+      </w:pPr>
+      <w:r>
+        <w:t xml:space="preserve">Check in the </w:t>
+      </w:r>
+      <w:r>
+        <w:t>BankOfAmericalayout.aspx</w:t>
+      </w:r>
+    </w:p>
+    <w:p>
+      <w:pPr>
+        <w:pStyle w:val="ListParagraph"/>
+      </w:pPr>
       <w:r>
         <w:rPr>
-          <w:highlight w:val="yellow"/>
+          <w:noProof/>
         </w:rPr>
-        <w:t>PlaceHolderMain</w:t>
-      </w:r>
-      <w:proofErr w:type="spellEnd"/>
-    </w:p>
-    <w:p>
-      <w:pPr>
-        <w:pStyle w:val="ListParagraph"/>
-      </w:pPr>
-    </w:p>
-    <w:p>
-      <w:pPr>
-        <w:pStyle w:val="ListParagraph"/>
-      </w:pPr>
-      <w:r>
-        <w:t>&lt;</w:t>
-      </w:r>
-      <w:proofErr w:type="spellStart"/>
-      <w:r>
-        <w:t>asp</w:t>
-      </w:r>
-      <w:proofErr w:type="gramStart"/>
-      <w:r>
-        <w:t>:Content</w:t>
-      </w:r>
-      <w:proofErr w:type="spellEnd"/>
-      <w:proofErr w:type="gramEnd"/>
-      <w:r>
-        <w:t xml:space="preserve"> </w:t>
-      </w:r>
-      <w:proofErr w:type="spellStart"/>
-      <w:r>
-        <w:t>ContentPlaceholderID</w:t>
-      </w:r>
-      <w:proofErr w:type="spellEnd"/>
-      <w:r>
-        <w:t>="</w:t>
-      </w:r>
-      <w:proofErr w:type="spellStart"/>
-      <w:r>
-        <w:rPr>
-          <w:highlight w:val="yellow"/>
-        </w:rPr>
-        <w:t>PlaceHolderMain</w:t>
-      </w:r>
-      <w:proofErr w:type="spellEnd"/>
-      <w:r>
-        <w:t xml:space="preserve">" </w:t>
-      </w:r>
-      <w:proofErr w:type="spellStart"/>
-      <w:r>
-        <w:t>runat</w:t>
-      </w:r>
-      <w:proofErr w:type="spellEnd"/>
-      <w:r>
-        <w:t>="server"&gt;</w:t>
-      </w:r>
-    </w:p>
-    <w:p>
-      <w:pPr>
-        <w:pStyle w:val="ListParagraph"/>
-      </w:pPr>
-      <w:r>
-        <w:t>&lt;</w:t>
-      </w:r>
-      <w:proofErr w:type="gramStart"/>
-      <w:r>
-        <w:t>div</w:t>
-      </w:r>
-      <w:proofErr w:type="gramEnd"/>
-      <w:r>
-        <w:t>&gt;</w:t>
-      </w:r>
-    </w:p>
-    <w:p>
-      <w:pPr>
-        <w:pStyle w:val="ListParagraph"/>
-      </w:pPr>
-      <w:r>
-        <w:t>&lt;h1&gt;Welcome to SharePoint 2019 Training&lt;/h1&gt;</w:t>
-      </w:r>
-    </w:p>
-    <w:p>
-      <w:pPr>
-        <w:pStyle w:val="ListParagraph"/>
-      </w:pPr>
-      <w:r>
-        <w:t>&lt;p&gt;Organizations use Microsoft SharePoint to create websites. You can use it as a secure place to store, organize, share, and access information from any device. All you need is a web browser, such as Microsoft Edge, Internet Explorer, Chrome, or Firefox. Want to learn more? Get started with SharePoint.</w:t>
-      </w:r>
-    </w:p>
-    <w:p>
-      <w:pPr>
-        <w:pStyle w:val="ListParagraph"/>
-      </w:pPr>
-      <w:r>
-        <w:t>Take a look at the latest version of SharePoint. When you create a new team site, this is what you’ll see for SharePoint and SharePoint Server 2019.</w:t>
-      </w:r>
-    </w:p>
-    <w:p>
-      <w:pPr>
-        <w:pStyle w:val="ListParagraph"/>
-      </w:pPr>
-      <w:r>
-        <w:t>&lt;/p&gt;&lt;/div&gt;</w:t>
-      </w:r>
-    </w:p>
-    <w:p>
-      <w:pPr>
-        <w:pStyle w:val="ListParagraph"/>
-      </w:pPr>
-      <w:r>
-        <w:t>&lt;</w:t>
-      </w:r>
-      <w:proofErr w:type="gramStart"/>
-      <w:r>
-        <w:t>div</w:t>
-      </w:r>
-      <w:proofErr w:type="gramEnd"/>
-      <w:r>
-        <w:t>&gt;</w:t>
-      </w:r>
-    </w:p>
-    <w:p>
-      <w:pPr>
-        <w:pStyle w:val="ListParagraph"/>
-      </w:pPr>
-      <w:r>
-        <w:t>&lt;</w:t>
-      </w:r>
-      <w:proofErr w:type="spellStart"/>
-      <w:r>
-        <w:t>WebPartPages</w:t>
-      </w:r>
-      <w:proofErr w:type="gramStart"/>
-      <w:r>
-        <w:t>:WebPartZone</w:t>
-      </w:r>
-      <w:proofErr w:type="spellEnd"/>
-      <w:proofErr w:type="gramEnd"/>
-      <w:r>
-        <w:t xml:space="preserve"> </w:t>
-      </w:r>
-      <w:proofErr w:type="spellStart"/>
-      <w:r>
-        <w:t>runat</w:t>
-      </w:r>
-      <w:proofErr w:type="spellEnd"/>
-      <w:r>
-        <w:t>="server" Title="Top Web part Zone" ID="Top"&gt;</w:t>
-      </w:r>
-    </w:p>
-    <w:p>
-      <w:pPr>
-        <w:pStyle w:val="ListParagraph"/>
-      </w:pPr>
-      <w:r>
-        <w:t>&lt;</w:t>
-      </w:r>
-      <w:proofErr w:type="spellStart"/>
-      <w:r>
-        <w:t>ZoneTemplate</w:t>
-      </w:r>
-      <w:proofErr w:type="spellEnd"/>
-      <w:r>
-        <w:t>&gt;</w:t>
-      </w:r>
-    </w:p>
-    <w:p>
-      <w:pPr>
-        <w:pStyle w:val="ListParagraph"/>
-      </w:pPr>
-    </w:p>
-    <w:p>
-      <w:pPr>
-        <w:pStyle w:val="ListParagraph"/>
-      </w:pPr>
-      <w:r>
-        <w:t>&lt;/</w:t>
-      </w:r>
-      <w:proofErr w:type="spellStart"/>
-      <w:r>
-        <w:t>ZoneTemplate</w:t>
-      </w:r>
-      <w:proofErr w:type="spellEnd"/>
-      <w:r>
-        <w:t>&gt;&lt;/</w:t>
-      </w:r>
-      <w:proofErr w:type="spellStart"/>
-      <w:r>
-        <w:t>WebPartPages</w:t>
-      </w:r>
-      <w:proofErr w:type="gramStart"/>
-      <w:r>
-        <w:t>:WebPartZone</w:t>
-      </w:r>
-      <w:proofErr w:type="spellEnd"/>
-      <w:proofErr w:type="gramEnd"/>
-      <w:r>
-        <w:t>&gt;</w:t>
-      </w:r>
-    </w:p>
-    <w:p>
-      <w:pPr>
-        <w:pStyle w:val="ListParagraph"/>
-      </w:pPr>
-      <w:r>
-        <w:t>&lt;</w:t>
-      </w:r>
-      <w:proofErr w:type="spellStart"/>
-      <w:r>
-        <w:t>WebPartPages</w:t>
-      </w:r>
-      <w:proofErr w:type="gramStart"/>
-      <w:r>
-        <w:t>:WebPartZone</w:t>
-      </w:r>
-      <w:proofErr w:type="spellEnd"/>
-      <w:proofErr w:type="gramEnd"/>
-      <w:r>
-        <w:t xml:space="preserve"> </w:t>
-      </w:r>
-      <w:proofErr w:type="spellStart"/>
-      <w:r>
-        <w:t>runat</w:t>
-      </w:r>
-      <w:proofErr w:type="spellEnd"/>
-      <w:r>
-        <w:t>="server" Title="Middle Web part Zone" ID="Middle"&gt;</w:t>
-      </w:r>
-    </w:p>
-    <w:p>
-      <w:pPr>
-        <w:pStyle w:val="ListParagraph"/>
-      </w:pPr>
-      <w:r>
-        <w:t>&lt;</w:t>
-      </w:r>
-      <w:proofErr w:type="spellStart"/>
-      <w:r>
-        <w:t>ZoneTemplate</w:t>
-      </w:r>
-      <w:proofErr w:type="spellEnd"/>
-      <w:r>
-        <w:t>&gt;</w:t>
-      </w:r>
-    </w:p>
-    <w:p>
-      <w:pPr>
-        <w:pStyle w:val="ListParagraph"/>
-      </w:pPr>
-    </w:p>
-    <w:p>
-      <w:pPr>
-        <w:pStyle w:val="ListParagraph"/>
-      </w:pPr>
-      <w:r>
-        <w:t>&lt;/</w:t>
-      </w:r>
-      <w:proofErr w:type="spellStart"/>
-      <w:r>
-        <w:t>ZoneTemplate</w:t>
-      </w:r>
-      <w:proofErr w:type="spellEnd"/>
-      <w:r>
-        <w:t>&gt;&lt;/</w:t>
-      </w:r>
-      <w:proofErr w:type="spellStart"/>
-      <w:r>
-        <w:t>WebPartPages</w:t>
-      </w:r>
-      <w:proofErr w:type="gramStart"/>
-      <w:r>
-        <w:t>:WebPartZone</w:t>
-      </w:r>
-      <w:proofErr w:type="spellEnd"/>
-      <w:proofErr w:type="gramEnd"/>
-      <w:r>
-        <w:t>&gt;</w:t>
-      </w:r>
-    </w:p>
-    <w:p>
-      <w:pPr>
-        <w:pStyle w:val="ListParagraph"/>
-      </w:pPr>
-      <w:r>
-        <w:t>&lt;</w:t>
-      </w:r>
-      <w:proofErr w:type="spellStart"/>
-      <w:r>
-        <w:t>WebPartPages</w:t>
-      </w:r>
-      <w:proofErr w:type="gramStart"/>
-      <w:r>
-        <w:t>:WebPartZone</w:t>
-      </w:r>
-      <w:proofErr w:type="spellEnd"/>
-      <w:proofErr w:type="gramEnd"/>
-      <w:r>
-        <w:t xml:space="preserve"> </w:t>
-      </w:r>
-      <w:proofErr w:type="spellStart"/>
-      <w:r>
-        <w:t>runat</w:t>
-      </w:r>
-      <w:proofErr w:type="spellEnd"/>
-      <w:r>
-        <w:t>="server" Title="Footer Web part Zone" ID="Footer"&gt;</w:t>
-      </w:r>
-    </w:p>
-    <w:p>
-      <w:pPr>
-        <w:pStyle w:val="ListParagraph"/>
-      </w:pPr>
-      <w:r>
-        <w:t>&lt;</w:t>
-      </w:r>
-      <w:proofErr w:type="spellStart"/>
-      <w:r>
-        <w:t>ZoneTemplate</w:t>
-      </w:r>
-      <w:proofErr w:type="spellEnd"/>
-      <w:r>
-        <w:t>&gt;</w:t>
-      </w:r>
-    </w:p>
-    <w:p>
-      <w:pPr>
-        <w:pStyle w:val="ListParagraph"/>
-      </w:pPr>
-    </w:p>
-    <w:p>
-      <w:pPr>
-        <w:pStyle w:val="ListParagraph"/>
-      </w:pPr>
-    </w:p>
-    <w:p>
-      <w:pPr>
-        <w:pStyle w:val="ListParagraph"/>
-      </w:pPr>
-      <w:r>
-        <w:t>&lt;/</w:t>
-      </w:r>
-      <w:proofErr w:type="spellStart"/>
-      <w:r>
-        <w:t>ZoneTemplate</w:t>
-      </w:r>
-      <w:proofErr w:type="spellEnd"/>
-      <w:r>
-        <w:t>&gt;&lt;/</w:t>
-      </w:r>
-      <w:proofErr w:type="spellStart"/>
-      <w:r>
-        <w:t>WebPartPages</w:t>
-      </w:r>
-      <w:proofErr w:type="gramStart"/>
-      <w:r>
-        <w:t>:WebPartZone</w:t>
-      </w:r>
-      <w:proofErr w:type="spellEnd"/>
-      <w:proofErr w:type="gramEnd"/>
-      <w:r>
-        <w:t>&gt;</w:t>
-      </w:r>
-    </w:p>
-    <w:p>
-      <w:pPr>
-        <w:pStyle w:val="ListParagraph"/>
-      </w:pPr>
-    </w:p>
-    <w:p>
-      <w:pPr>
-        <w:pStyle w:val="ListParagraph"/>
-      </w:pPr>
-    </w:p>
-    <w:p>
-      <w:pPr>
-        <w:pStyle w:val="ListParagraph"/>
-      </w:pPr>
-      <w:r>
-        <w:t>&lt;/div&gt;</w:t>
-      </w:r>
-    </w:p>
-    <w:p>
-      <w:pPr>
-        <w:pStyle w:val="ListParagraph"/>
-      </w:pPr>
-      <w:r>
-        <w:lastRenderedPageBreak/>
-        <w:t>&lt;/</w:t>
-      </w:r>
-      <w:proofErr w:type="spellStart"/>
-      <w:r>
-        <w:t>asp</w:t>
-      </w:r>
-      <w:proofErr w:type="gramStart"/>
-      <w:r>
-        <w:t>:Content</w:t>
-      </w:r>
-      <w:proofErr w:type="spellEnd"/>
-      <w:proofErr w:type="gramEnd"/>
-      <w:r>
-        <w:t>&gt;</w:t>
-      </w:r>
-    </w:p>
-    <w:p>
-      <w:pPr>
-        <w:pStyle w:val="ListParagraph"/>
-      </w:pPr>
-    </w:p>
-    <w:p>
-      <w:pPr>
-        <w:pStyle w:val="ListParagraph"/>
-      </w:pPr>
-      <w:r>
-        <w:t>Save it</w:t>
-      </w:r>
-    </w:p>
-    <w:p>
-      <w:pPr>
-        <w:pStyle w:val="ListParagraph"/>
-      </w:pPr>
-    </w:p>
-    <w:p>
-      <w:pPr>
-        <w:pStyle w:val="ListParagraph"/>
-      </w:pPr>
-      <w:r>
-        <w:t>Open the site in browser and go to sit settings</w:t>
-      </w:r>
-    </w:p>
-    <w:p>
-      <w:pPr>
-        <w:pStyle w:val="ListParagraph"/>
-      </w:pPr>
-      <w:r>
-        <w:t xml:space="preserve">Select </w:t>
-      </w:r>
-      <w:r>
-        <w:rPr>
-          <w:b/>
-        </w:rPr>
-        <w:t>Master pages and Layouts</w:t>
-      </w:r>
-      <w:r>
-        <w:t xml:space="preserve"> under web Galleries</w:t>
-      </w:r>
-    </w:p>
-    <w:p>
-      <w:pPr>
-        <w:pStyle w:val="ListParagraph"/>
-      </w:pPr>
-    </w:p>
-    <w:p>
-      <w:pPr>
-        <w:pStyle w:val="ListParagraph"/>
-      </w:pPr>
-      <w:r>
-        <w:t xml:space="preserve">Check in the </w:t>
-      </w:r>
-      <w:r>
-        <w:t>BankOfAmericalayout.aspx</w:t>
-      </w:r>
+        <w:drawing>
+          <wp:inline distT="0" distB="0" distL="0" distR="0" wp14:anchorId="7896E43A" wp14:editId="6FB457F8">
+            <wp:extent cx="3638550" cy="3186114"/>
+            <wp:effectExtent l="114300" t="114300" r="95250" b="109855"/>
+            <wp:docPr id="1543831468" name="Picture 1"/>
+            <wp:cNvGraphicFramePr>
+              <a:graphicFrameLocks xmlns:a="http://schemas.openxmlformats.org/drawingml/2006/main" noChangeAspect="1"/>
+            </wp:cNvGraphicFramePr>
+            <a:graphic xmlns:a="http://schemas.openxmlformats.org/drawingml/2006/main">
+              <a:graphicData uri="http://schemas.openxmlformats.org/drawingml/2006/picture">
+                <pic:pic xmlns:pic="http://schemas.openxmlformats.org/drawingml/2006/picture">
+                  <pic:nvPicPr>
+                    <pic:cNvPr id="0" name="Picture 1"/>
+                    <pic:cNvPicPr>
+                      <a:picLocks noChangeAspect="1" noChangeArrowheads="1"/>
+                    </pic:cNvPicPr>
+                  </pic:nvPicPr>
+                  <pic:blipFill>
+                    <a:blip r:embed="rId8" cstate="print">
+                      <a:extLst>
+                        <a:ext uri="{28A0092B-C50C-407E-A947-70E740481C1C}">
+                          <a14:useLocalDpi xmlns:a14="http://schemas.microsoft.com/office/drawing/2010/main" val="0"/>
+                        </a:ext>
+                      </a:extLst>
+                    </a:blip>
+                    <a:srcRect/>
+                    <a:stretch>
+                      <a:fillRect/>
+                    </a:stretch>
+                  </pic:blipFill>
+                  <pic:spPr bwMode="auto">
+                    <a:xfrm>
+                      <a:off x="0" y="0"/>
+                      <a:ext cx="3640390" cy="3187725"/>
+                    </a:xfrm>
+                    <a:prstGeom prst="rect">
+                      <a:avLst/>
+                    </a:prstGeom>
+                    <a:noFill/>
+                    <a:ln>
+                      <a:noFill/>
+                    </a:ln>
+                    <a:effectLst>
+                      <a:outerShdw blurRad="63500" sx="102000" sy="102000" algn="ctr" rotWithShape="0">
+                        <a:prstClr val="black">
+                          <a:alpha val="40000"/>
+                        </a:prstClr>
+                      </a:outerShdw>
+                    </a:effectLst>
+                  </pic:spPr>
+                </pic:pic>
+              </a:graphicData>
+            </a:graphic>
+          </wp:inline>
+        </w:drawing>
+      </w:r>
+    </w:p>
+    <w:p>
+      <w:pPr>
+        <w:pStyle w:val="ListParagraph"/>
+      </w:pPr>
     </w:p>
     <w:p>
       <w:pPr>
@@ -705,12 +635,7 @@
         <w:pStyle w:val="ListParagraph"/>
       </w:pPr>
       <w:r>
-        <w:t>Then open Page Lib</w:t>
-      </w:r>
-      <w:bookmarkStart w:id="0" w:name="_GoBack"/>
-      <w:bookmarkEnd w:id="0"/>
-      <w:r>
-        <w:t>rary and create new Article page</w:t>
+        <w:t>Then open Page Library and create new Article page</w:t>
       </w:r>
     </w:p>
     <w:p>
@@ -734,9 +659,9 @@
           <w:noProof/>
         </w:rPr>
         <w:drawing>
-          <wp:inline distT="0" distB="0" distL="0" distR="0" wp14:anchorId="6FD4A86B" wp14:editId="353F9C24">
-            <wp:extent cx="5057775" cy="3310789"/>
-            <wp:effectExtent l="0" t="0" r="0" b="4445"/>
+          <wp:inline distT="0" distB="0" distL="0" distR="0" wp14:anchorId="720312BA" wp14:editId="3796A7EE">
+            <wp:extent cx="4124325" cy="2699758"/>
+            <wp:effectExtent l="95250" t="95250" r="85725" b="100965"/>
             <wp:docPr id="3" name="Picture 3"/>
             <wp:cNvGraphicFramePr>
               <a:graphicFrameLocks xmlns:a="http://schemas.openxmlformats.org/drawingml/2006/main" noChangeAspect="1"/>
@@ -749,7 +674,7 @@
                     <pic:cNvPicPr/>
                   </pic:nvPicPr>
                   <pic:blipFill>
-                    <a:blip r:embed="rId7"/>
+                    <a:blip r:embed="rId9"/>
                     <a:stretch>
                       <a:fillRect/>
                     </a:stretch>
@@ -757,11 +682,149 @@
                   <pic:spPr>
                     <a:xfrm>
                       <a:off x="0" y="0"/>
-                      <a:ext cx="5062212" cy="3313693"/>
+                      <a:ext cx="4129978" cy="2703459"/>
                     </a:xfrm>
                     <a:prstGeom prst="rect">
                       <a:avLst/>
                     </a:prstGeom>
+                    <a:effectLst>
+                      <a:outerShdw blurRad="63500" sx="102000" sy="102000" algn="ctr" rotWithShape="0">
+                        <a:prstClr val="black">
+                          <a:alpha val="40000"/>
+                        </a:prstClr>
+                      </a:outerShdw>
+                    </a:effectLst>
+                  </pic:spPr>
+                </pic:pic>
+              </a:graphicData>
+            </a:graphic>
+          </wp:inline>
+        </w:drawing>
+      </w:r>
+    </w:p>
+    <w:p>
+      <w:pPr>
+        <w:ind w:left="1080"/>
+      </w:pPr>
+      <w:r>
+        <w:lastRenderedPageBreak/>
+        <w:t>Click Create to create a Page</w:t>
+      </w:r>
+    </w:p>
+    <w:p>
+      <w:pPr>
+        <w:ind w:left="1080"/>
+      </w:pPr>
+      <w:r>
+        <w:drawing>
+          <wp:inline distT="0" distB="0" distL="0" distR="0" wp14:anchorId="1F35175C" wp14:editId="6639386D">
+            <wp:extent cx="4733925" cy="2423102"/>
+            <wp:effectExtent l="114300" t="95250" r="85725" b="92075"/>
+            <wp:docPr id="427481954" name="Picture 1" descr="A screenshot of a computer&#10;&#10;Description automatically generated"/>
+            <wp:cNvGraphicFramePr>
+              <a:graphicFrameLocks xmlns:a="http://schemas.openxmlformats.org/drawingml/2006/main" noChangeAspect="1"/>
+            </wp:cNvGraphicFramePr>
+            <a:graphic xmlns:a="http://schemas.openxmlformats.org/drawingml/2006/main">
+              <a:graphicData uri="http://schemas.openxmlformats.org/drawingml/2006/picture">
+                <pic:pic xmlns:pic="http://schemas.openxmlformats.org/drawingml/2006/picture">
+                  <pic:nvPicPr>
+                    <pic:cNvPr id="427481954" name="Picture 1" descr="A screenshot of a computer&#10;&#10;Description automatically generated"/>
+                    <pic:cNvPicPr/>
+                  </pic:nvPicPr>
+                  <pic:blipFill>
+                    <a:blip r:embed="rId10"/>
+                    <a:stretch>
+                      <a:fillRect/>
+                    </a:stretch>
+                  </pic:blipFill>
+                  <pic:spPr>
+                    <a:xfrm>
+                      <a:off x="0" y="0"/>
+                      <a:ext cx="4736557" cy="2424449"/>
+                    </a:xfrm>
+                    <a:prstGeom prst="rect">
+                      <a:avLst/>
+                    </a:prstGeom>
+                    <a:effectLst>
+                      <a:outerShdw blurRad="63500" sx="102000" sy="102000" algn="ctr" rotWithShape="0">
+                        <a:prstClr val="black">
+                          <a:alpha val="40000"/>
+                        </a:prstClr>
+                      </a:outerShdw>
+                    </a:effectLst>
+                  </pic:spPr>
+                </pic:pic>
+              </a:graphicData>
+            </a:graphic>
+          </wp:inline>
+        </w:drawing>
+      </w:r>
+    </w:p>
+    <w:p>
+      <w:pPr>
+        <w:ind w:left="1080"/>
+      </w:pPr>
+      <w:r>
+        <w:t>Add webparts as per your wish</w:t>
+      </w:r>
+    </w:p>
+    <w:p>
+      <w:pPr>
+        <w:ind w:left="1080"/>
+      </w:pPr>
+      <w:r>
+        <w:t>Save it</w:t>
+      </w:r>
+    </w:p>
+    <w:p>
+      <w:pPr>
+        <w:ind w:left="1080"/>
+      </w:pPr>
+      <w:r>
+        <w:t>Publish it</w:t>
+      </w:r>
+    </w:p>
+    <w:p>
+      <w:pPr>
+        <w:ind w:left="1080"/>
+      </w:pPr>
+      <w:r>
+        <w:drawing>
+          <wp:inline distT="0" distB="0" distL="0" distR="0" wp14:anchorId="20A64E86" wp14:editId="77F270FA">
+            <wp:extent cx="5343525" cy="2380038"/>
+            <wp:effectExtent l="114300" t="95250" r="104775" b="96520"/>
+            <wp:docPr id="89180807" name="Picture 1" descr="A screenshot of a computer&#10;&#10;Description automatically generated"/>
+            <wp:cNvGraphicFramePr>
+              <a:graphicFrameLocks xmlns:a="http://schemas.openxmlformats.org/drawingml/2006/main" noChangeAspect="1"/>
+            </wp:cNvGraphicFramePr>
+            <a:graphic xmlns:a="http://schemas.openxmlformats.org/drawingml/2006/main">
+              <a:graphicData uri="http://schemas.openxmlformats.org/drawingml/2006/picture">
+                <pic:pic xmlns:pic="http://schemas.openxmlformats.org/drawingml/2006/picture">
+                  <pic:nvPicPr>
+                    <pic:cNvPr id="89180807" name="Picture 1" descr="A screenshot of a computer&#10;&#10;Description automatically generated"/>
+                    <pic:cNvPicPr/>
+                  </pic:nvPicPr>
+                  <pic:blipFill>
+                    <a:blip r:embed="rId11"/>
+                    <a:stretch>
+                      <a:fillRect/>
+                    </a:stretch>
+                  </pic:blipFill>
+                  <pic:spPr>
+                    <a:xfrm>
+                      <a:off x="0" y="0"/>
+                      <a:ext cx="5345995" cy="2381138"/>
+                    </a:xfrm>
+                    <a:prstGeom prst="rect">
+                      <a:avLst/>
+                    </a:prstGeom>
+                    <a:effectLst>
+                      <a:outerShdw blurRad="63500" sx="102000" sy="102000" algn="ctr" rotWithShape="0">
+                        <a:prstClr val="black">
+                          <a:alpha val="40000"/>
+                        </a:prstClr>
+                      </a:outerShdw>
+                    </a:effectLst>
                   </pic:spPr>
                 </pic:pic>
               </a:graphicData>
@@ -788,8 +851,8 @@
 </file>
 
 <file path=word/numbering.xml><?xml version="1.0" encoding="utf-8"?>
-<w:numbering xmlns:wpc="http://schemas.microsoft.com/office/word/2010/wordprocessingCanvas" xmlns:mc="http://schemas.openxmlformats.org/markup-compatibility/2006" xmlns:o="urn:schemas-microsoft-com:office:office" xmlns:r="http://schemas.openxmlformats.org/officeDocument/2006/relationships" xmlns:m="http://schemas.openxmlformats.org/officeDocument/2006/math" xmlns:v="urn:schemas-microsoft-com:vml" xmlns:wp14="http://schemas.microsoft.com/office/word/2010/wordprocessingDrawing" xmlns:wp="http://schemas.openxmlformats.org/drawingml/2006/wordprocessingDrawing" xmlns:w10="urn:schemas-microsoft-com:office:word" xmlns:w="http://schemas.openxmlformats.org/wordprocessingml/2006/main" xmlns:w14="http://schemas.microsoft.com/office/word/2010/wordml" xmlns:w15="http://schemas.microsoft.com/office/word/2012/wordml" xmlns:wpg="http://schemas.microsoft.com/office/word/2010/wordprocessingGroup" xmlns:wpi="http://schemas.microsoft.com/office/word/2010/wordprocessingInk" xmlns:wne="http://schemas.microsoft.com/office/word/2006/wordml" xmlns:wps="http://schemas.microsoft.com/office/word/2010/wordprocessingShape" mc:Ignorable="w14 w15 wp14">
-  <w:abstractNum w:abstractNumId="0">
+<w:numbering xmlns:wpc="http://schemas.microsoft.com/office/word/2010/wordprocessingCanvas" xmlns:cx="http://schemas.microsoft.com/office/drawing/2014/chartex" xmlns:cx1="http://schemas.microsoft.com/office/drawing/2015/9/8/chartex" xmlns:cx2="http://schemas.microsoft.com/office/drawing/2015/10/21/chartex" xmlns:cx3="http://schemas.microsoft.com/office/drawing/2016/5/9/chartex" xmlns:cx4="http://schemas.microsoft.com/office/drawing/2016/5/10/chartex" xmlns:cx5="http://schemas.microsoft.com/office/drawing/2016/5/11/chartex" xmlns:cx6="http://schemas.microsoft.com/office/drawing/2016/5/12/chartex" xmlns:cx7="http://schemas.microsoft.com/office/drawing/2016/5/13/chartex" xmlns:cx8="http://schemas.microsoft.com/office/drawing/2016/5/14/chartex" xmlns:mc="http://schemas.openxmlformats.org/markup-compatibility/2006" xmlns:aink="http://schemas.microsoft.com/office/drawing/2016/ink" xmlns:am3d="http://schemas.microsoft.com/office/drawing/2017/model3d" xmlns:o="urn:schemas-microsoft-com:office:office" xmlns:oel="http://schemas.microsoft.com/office/2019/extlst" xmlns:r="http://schemas.openxmlformats.org/officeDocument/2006/relationships" xmlns:m="http://schemas.openxmlformats.org/officeDocument/2006/math" xmlns:v="urn:schemas-microsoft-com:vml" xmlns:wp14="http://schemas.microsoft.com/office/word/2010/wordprocessingDrawing" xmlns:wp="http://schemas.openxmlformats.org/drawingml/2006/wordprocessingDrawing" xmlns:w10="urn:schemas-microsoft-com:office:word" xmlns:w="http://schemas.openxmlformats.org/wordprocessingml/2006/main" xmlns:w14="http://schemas.microsoft.com/office/word/2010/wordml" xmlns:w15="http://schemas.microsoft.com/office/word/2012/wordml" xmlns:w16cex="http://schemas.microsoft.com/office/word/2018/wordml/cex" xmlns:w16cid="http://schemas.microsoft.com/office/word/2016/wordml/cid" xmlns:w16="http://schemas.microsoft.com/office/word/2018/wordml" xmlns:w16du="http://schemas.microsoft.com/office/word/2023/wordml/word16du" xmlns:w16sdtdh="http://schemas.microsoft.com/office/word/2020/wordml/sdtdatahash" xmlns:w16se="http://schemas.microsoft.com/office/word/2015/wordml/symex" xmlns:wpg="http://schemas.microsoft.com/office/word/2010/wordprocessingGroup" xmlns:wpi="http://schemas.microsoft.com/office/word/2010/wordprocessingInk" xmlns:wne="http://schemas.microsoft.com/office/word/2006/wordml" xmlns:wps="http://schemas.microsoft.com/office/word/2010/wordprocessingShape" mc:Ignorable="w14 w15 w16se w16cid w16 w16cex w16sdtdh w16du wp14">
+  <w:abstractNum w:abstractNumId="0" w15:restartNumberingAfterBreak="0">
     <w:nsid w:val="41603CC1"/>
     <w:multiLevelType w:val="hybridMultilevel"/>
     <w:tmpl w:val="CC962EB4"/>
@@ -901,7 +964,7 @@
       </w:rPr>
     </w:lvl>
   </w:abstractNum>
-  <w:abstractNum w:abstractNumId="1">
+  <w:abstractNum w:abstractNumId="1" w15:restartNumberingAfterBreak="0">
     <w:nsid w:val="5B21595D"/>
     <w:multiLevelType w:val="hybridMultilevel"/>
     <w:tmpl w:val="1C86BF0A"/>
@@ -1013,7 +1076,7 @@
       </w:rPr>
     </w:lvl>
   </w:abstractNum>
-  <w:abstractNum w:abstractNumId="2">
+  <w:abstractNum w:abstractNumId="2" w15:restartNumberingAfterBreak="0">
     <w:nsid w:val="5DF54832"/>
     <w:multiLevelType w:val="hybridMultilevel"/>
     <w:tmpl w:val="FCF0514E"/>
@@ -1125,20 +1188,20 @@
       </w:rPr>
     </w:lvl>
   </w:abstractNum>
-  <w:num w:numId="1">
+  <w:num w:numId="1" w16cid:durableId="1471560549">
     <w:abstractNumId w:val="1"/>
   </w:num>
-  <w:num w:numId="2">
+  <w:num w:numId="2" w16cid:durableId="1655797980">
     <w:abstractNumId w:val="2"/>
   </w:num>
-  <w:num w:numId="3">
+  <w:num w:numId="3" w16cid:durableId="1780878322">
     <w:abstractNumId w:val="0"/>
   </w:num>
 </w:numbering>
 </file>
 
 <file path=word/styles.xml><?xml version="1.0" encoding="utf-8"?>
-<w:styles xmlns:mc="http://schemas.openxmlformats.org/markup-compatibility/2006" xmlns:r="http://schemas.openxmlformats.org/officeDocument/2006/relationships" xmlns:w="http://schemas.openxmlformats.org/wordprocessingml/2006/main" xmlns:w14="http://schemas.microsoft.com/office/word/2010/wordml" xmlns:w15="http://schemas.microsoft.com/office/word/2012/wordml" mc:Ignorable="w14 w15">
+<w:styles xmlns:mc="http://schemas.openxmlformats.org/markup-compatibility/2006" xmlns:r="http://schemas.openxmlformats.org/officeDocument/2006/relationships" xmlns:w="http://schemas.openxmlformats.org/wordprocessingml/2006/main" xmlns:w14="http://schemas.microsoft.com/office/word/2010/wordml" xmlns:w15="http://schemas.microsoft.com/office/word/2012/wordml" xmlns:w16cex="http://schemas.microsoft.com/office/word/2018/wordml/cex" xmlns:w16cid="http://schemas.microsoft.com/office/word/2016/wordml/cid" xmlns:w16="http://schemas.microsoft.com/office/word/2018/wordml" xmlns:w16du="http://schemas.microsoft.com/office/word/2023/wordml/word16du" xmlns:w16sdtdh="http://schemas.microsoft.com/office/word/2020/wordml/sdtdatahash" xmlns:w16se="http://schemas.microsoft.com/office/word/2015/wordml/symex" mc:Ignorable="w14 w15 w16se w16cid w16 w16cex w16sdtdh w16du">
   <w:docDefaults>
     <w:rPrDefault>
       <w:rPr>
@@ -1154,7 +1217,7 @@
       </w:pPr>
     </w:pPrDefault>
   </w:docDefaults>
-  <w:latentStyles w:defLockedState="0" w:defUIPriority="99" w:defSemiHidden="0" w:defUnhideWhenUsed="0" w:defQFormat="0" w:count="371">
+  <w:latentStyles w:defLockedState="0" w:defUIPriority="99" w:defSemiHidden="0" w:defUnhideWhenUsed="0" w:defQFormat="0" w:count="376">
     <w:lsdException w:name="Normal" w:uiPriority="0" w:qFormat="1"/>
     <w:lsdException w:name="heading 1" w:uiPriority="9" w:qFormat="1"/>
     <w:lsdException w:name="heading 2" w:semiHidden="1" w:uiPriority="9" w:unhideWhenUsed="1" w:qFormat="1"/>
@@ -1526,6 +1589,11 @@
     <w:lsdException w:name="List Table 5 Dark Accent 6" w:uiPriority="50"/>
     <w:lsdException w:name="List Table 6 Colorful Accent 6" w:uiPriority="51"/>
     <w:lsdException w:name="List Table 7 Colorful Accent 6" w:uiPriority="52"/>
+    <w:lsdException w:name="Mention" w:semiHidden="1" w:unhideWhenUsed="1"/>
+    <w:lsdException w:name="Smart Hyperlink" w:semiHidden="1" w:unhideWhenUsed="1"/>
+    <w:lsdException w:name="Hashtag" w:semiHidden="1" w:unhideWhenUsed="1"/>
+    <w:lsdException w:name="Unresolved Mention" w:semiHidden="1" w:unhideWhenUsed="1"/>
+    <w:lsdException w:name="Smart Link" w:semiHidden="1" w:unhideWhenUsed="1"/>
   </w:latentStyles>
   <w:style w:type="paragraph" w:default="1" w:styleId="Normal">
     <w:name w:val="Normal"/>

</xml_diff>